<commit_message>
added log of repo 2
</commit_message>
<xml_diff>
--- a/CISC 3140 Lab 6.docx
+++ b/CISC 3140 Lab 6.docx
@@ -57,7 +57,19 @@
     <w:p/>
     <w:p>
       <w:r>
-        <w:t xml:space="preserve">Also cause I cant seem to get the log to not be unreadable at times: I </w:t>
+        <w:t xml:space="preserve">Also </w:t>
+      </w:r>
+      <w:r>
+        <w:t>be</w:t>
+      </w:r>
+      <w:r>
+        <w:t>cause I can</w:t>
+      </w:r>
+      <w:r>
+        <w:t>’</w:t>
+      </w:r>
+      <w:r>
+        <w:t xml:space="preserve">t seem to get the log to not be unreadable at times: I </w:t>
       </w:r>
       <w:r>
         <w:t>copy/pasted the “cat session.log” for each repo and named them accordingly</w:t>

</xml_diff>